<commit_message>
Última actualización: 2022-03-17 22:58:04
Affected files:
Materias/Seminario/Fichas_Fuentes_Fernando_11B.docx
Materias/Seminario/Fichas_Fuentes_Fernando_11B.pdf
</commit_message>
<xml_diff>
--- a/Materias/Seminario/Fichas_Fuentes_Fernando_11B.docx
+++ b/Materias/Seminario/Fichas_Fuentes_Fernando_11B.docx
@@ -80,17 +80,40 @@
     <w:p>
       <w:pPr>
         <w:jc w:val="center"/>
-      </w:pPr>
-      <w:r>
         <w:rPr>
           <w:b/>
           <w:bCs/>
-          <w:color w:val="FF0000"/>
-          <w:sz w:val="52"/>
-          <w:szCs w:val="52"/>
+          <w:sz w:val="32"/>
+          <w:szCs w:val="32"/>
+        </w:rPr>
+      </w:pPr>
+      <w:r>
+        <w:rPr>
+          <w:b/>
+          <w:bCs/>
+          <w:sz w:val="32"/>
+          <w:szCs w:val="32"/>
         </w:rPr>
         <w:t>FICHAS DE REFERENCIA</w:t>
       </w:r>
+      <w:r>
+        <w:rPr>
+          <w:b/>
+          <w:bCs/>
+          <w:sz w:val="32"/>
+          <w:szCs w:val="32"/>
+        </w:rPr>
+        <w:t>: Influencia de los videojuegos en los estudiantes de secundaria del Colegio Champagnat en el período de enero de 2020 a julio de 2022</w:t>
+      </w:r>
+    </w:p>
+    <w:p>
+      <w:pPr>
+        <w:jc w:val="center"/>
+        <w:rPr>
+          <w:sz w:val="12"/>
+          <w:szCs w:val="12"/>
+        </w:rPr>
+      </w:pPr>
     </w:p>
     <w:p>
       <w:r>
@@ -172,15 +195,6 @@
           <w:szCs w:val="32"/>
         </w:rPr>
         <w:t xml:space="preserve"> B</w:t>
-      </w:r>
-    </w:p>
-    <w:p>
-      <w:r>
-        <w:rPr>
-          <w:sz w:val="32"/>
-          <w:szCs w:val="32"/>
-        </w:rPr>
-        <w:t> </w:t>
       </w:r>
     </w:p>
     <w:p>

</xml_diff>